<commit_message>
Documentazione completa + build del progetto
</commit_message>
<xml_diff>
--- a/4_Diari/2022-12-16_Diario_ChristianMonga.docx
+++ b/4_Diari/2022-12-16_Diario_ChristianMonga.docx
@@ -221,8 +221,6 @@
               </w:rPr>
               <w:t>Documentazione</w:t>
             </w:r>
-            <w:bookmarkStart w:id="3" w:name="_GoBack"/>
-            <w:bookmarkEnd w:id="3"/>
           </w:p>
         </w:tc>
       </w:tr>
@@ -331,6 +329,12 @@
                 <w:rFonts w:ascii="Arial" w:hAnsi="Arial" w:cs="Arial"/>
               </w:rPr>
             </w:pPr>
+            <w:r>
+              <w:rPr>
+                <w:rFonts w:ascii="Arial" w:hAnsi="Arial" w:cs="Arial"/>
+              </w:rPr>
+              <w:t>Mi trovo in concomitanza con la pianificazione</w:t>
+            </w:r>
           </w:p>
         </w:tc>
       </w:tr>
@@ -384,6 +388,14 @@
                 <w:rFonts w:ascii="Arial" w:hAnsi="Arial" w:cs="Arial"/>
               </w:rPr>
             </w:pPr>
+            <w:r>
+              <w:rPr>
+                <w:rFonts w:ascii="Arial" w:hAnsi="Arial" w:cs="Arial"/>
+              </w:rPr>
+              <w:t>Completare la documentazione e consegnare il progetto</w:t>
+            </w:r>
+            <w:bookmarkStart w:id="3" w:name="_GoBack"/>
+            <w:bookmarkEnd w:id="3"/>
           </w:p>
         </w:tc>
       </w:tr>
@@ -4051,7 +4063,7 @@
 </file>
 
 <file path=customXml/itemProps1.xml><?xml version="1.0" encoding="utf-8"?>
-<ds:datastoreItem xmlns:ds="http://schemas.openxmlformats.org/officeDocument/2006/customXml" ds:itemID="{C5F3E714-A205-4445-84B7-D52F289485FD}">
+<ds:datastoreItem xmlns:ds="http://schemas.openxmlformats.org/officeDocument/2006/customXml" ds:itemID="{33F725C4-C350-4115-847E-742941D492F1}">
   <ds:schemaRefs>
     <ds:schemaRef ds:uri="http://schemas.openxmlformats.org/officeDocument/2006/bibliography"/>
   </ds:schemaRefs>

</xml_diff>